<commit_message>
Code to use column names with repalced _ with a space. Also updated download poperpoint and download word methods to async
</commit_message>
<xml_diff>
--- a/Outputs/Customers.docx
+++ b/Outputs/Customers.docx
@@ -20,10 +20,10 @@
         <w:tblLook w:val="0520"/>
       </w:tblPr>
       <w:tblGrid>
-        <w:gridCol w:w="2129"/>
-        <w:gridCol w:w="2336"/>
+        <w:gridCol w:w="2126"/>
+        <w:gridCol w:w="2337"/>
         <w:gridCol w:w="2272"/>
-        <w:gridCol w:w="3309"/>
+        <w:gridCol w:w="3310"/>
         <w:gridCol w:w="1492"/>
         <w:gridCol w:w="1382"/>
       </w:tblGrid>
@@ -45,7 +45,7 @@
               <w:rPr>
                 <w:b/>
               </w:rPr>
-              <w:t>CompanyName</w:t>
+              <w:t>Company Name</w:t>
             </w:r>
           </w:p>
           <w:p>
@@ -70,7 +70,7 @@
               <w:rPr>
                 <w:b/>
               </w:rPr>
-              <w:t>ContactName</w:t>
+              <w:t>Full Name</w:t>
             </w:r>
           </w:p>
           <w:p>
@@ -95,7 +95,7 @@
               <w:rPr>
                 <w:b/>
               </w:rPr>
-              <w:t>ContactTitle</w:t>
+              <w:t>Title</w:t>
             </w:r>
           </w:p>
           <w:p>
@@ -3611,7 +3611,7 @@
             <a:graphicData uri="http://schemas.openxmlformats.org/drawingml/2006/picture">
               <pic:pic xmlns:pic="http://schemas.openxmlformats.org/drawingml/2006/picture">
                 <pic:nvPicPr>
-                  <pic:cNvPr id="1619204490" name=""/>
+                  <pic:cNvPr id="1750533012" name=""/>
                   <pic:cNvPicPr>
                     <a:picLocks noChangeAspect="1"/>
                   </pic:cNvPicPr>

</xml_diff>

<commit_message>
created TableGeneratorExcel to output tables
</commit_message>
<xml_diff>
--- a/Outputs/Customers.docx
+++ b/Outputs/Customers.docx
@@ -1,7 +1,7 @@
 
 <file path=word/document.xml><?xml version="1.0" encoding="utf-8"?>
 <w:document xmlns:ve="http://schemas.openxmlformats.org/markup-compatibility/2006" xmlns:o="urn:schemas-microsoft-com:office:office" xmlns:r="http://schemas.openxmlformats.org/officeDocument/2006/relationships" xmlns:m="http://schemas.openxmlformats.org/officeDocument/2006/math" xmlns:v="urn:schemas-microsoft-com:vml" xmlns:wp="http://schemas.openxmlformats.org/drawingml/2006/wordprocessingDrawing" xmlns:w10="urn:schemas-microsoft-com:office:word" xmlns:w="http://schemas.openxmlformats.org/wordprocessingml/2006/main" xmlns:wne="http://schemas.microsoft.com/office/word/2006/wordml">
-  <!-- Generated by Aspose.Words for .NET 18.10 -->
+  <!-- Generated by Aspose.Words for .NET 18.11 -->
   <w:body>
     <w:p>
       <w:r>
@@ -3611,7 +3611,7 @@
             <a:graphicData uri="http://schemas.openxmlformats.org/drawingml/2006/picture">
               <pic:pic xmlns:pic="http://schemas.openxmlformats.org/drawingml/2006/picture">
                 <pic:nvPicPr>
-                  <pic:cNvPr id="1750533012" name=""/>
+                  <pic:cNvPr id="1554953140" name=""/>
                   <pic:cNvPicPr>
                     <a:picLocks noChangeAspect="1"/>
                   </pic:cNvPicPr>

</xml_diff>